<commit_message>
updated Documentation for V1.0
</commit_message>
<xml_diff>
--- a/SyncSharpV1.0/Documentation/[Team13][V1.0]DeveloperGuide.docx
+++ b/SyncSharpV1.0/Documentation/[Team13][V1.0]DeveloperGuide.docx
@@ -3309,7 +3309,7 @@
           <w:sz w:val="24"/>
           <w:szCs w:val="24"/>
         </w:rPr>
-        <w:t>Configure u</w:t>
+        <w:t xml:space="preserve">Configure </w:t>
       </w:r>
       <w:r>
         <w:rPr>
@@ -3317,7 +3317,15 @@
           <w:sz w:val="24"/>
           <w:szCs w:val="24"/>
         </w:rPr>
-        <w:t>ser settings</w:t>
+        <w:t>settings</w:t>
+      </w:r>
+      <w:r>
+        <w:rPr>
+          <w:rFonts w:ascii="Cambria" w:hAnsi="Cambria"/>
+          <w:sz w:val="24"/>
+          <w:szCs w:val="24"/>
+        </w:rPr>
+        <w:t xml:space="preserve"> for file conflicts</w:t>
       </w:r>
     </w:p>
     <w:p>
@@ -3343,7 +3351,15 @@
           <w:sz w:val="24"/>
           <w:szCs w:val="24"/>
         </w:rPr>
-        <w:t>Perform 2-way synchronization between the file/folder pairs</w:t>
+        <w:t>Perform 2-way s</w:t>
+      </w:r>
+      <w:r>
+        <w:rPr>
+          <w:rFonts w:ascii="Cambria" w:hAnsi="Cambria"/>
+          <w:sz w:val="24"/>
+          <w:szCs w:val="24"/>
+        </w:rPr>
+        <w:t>ynchronization between source &amp; target folders</w:t>
       </w:r>
     </w:p>
     <w:p>
@@ -3403,7 +3419,23 @@
           <w:sz w:val="24"/>
           <w:szCs w:val="24"/>
         </w:rPr>
-        <w:t xml:space="preserve"> in source to target folder</w:t>
+        <w:t xml:space="preserve"> in source </w:t>
+      </w:r>
+      <w:r>
+        <w:rPr>
+          <w:rFonts w:ascii="Cambria" w:hAnsi="Cambria"/>
+          <w:sz w:val="24"/>
+          <w:szCs w:val="24"/>
+        </w:rPr>
+        <w:t xml:space="preserve">folder </w:t>
+      </w:r>
+      <w:r>
+        <w:rPr>
+          <w:rFonts w:ascii="Cambria" w:hAnsi="Cambria"/>
+          <w:sz w:val="24"/>
+          <w:szCs w:val="24"/>
+        </w:rPr>
+        <w:t>to target folder</w:t>
       </w:r>
     </w:p>
     <w:p>
@@ -4605,7 +4637,7 @@
           <v:shape id="_x0000_i1025" type="#_x0000_t75" style="width:443.25pt;height:331.5pt" o:ole="">
             <v:imagedata r:id="rId11" o:title=""/>
           </v:shape>
-          <o:OLEObject Type="Embed" ProgID="PowerPoint.Slide.12" ShapeID="_x0000_i1025" DrawAspect="Content" ObjectID="_1331481004" r:id="rId12"/>
+          <o:OLEObject Type="Embed" ProgID="PowerPoint.Slide.12" ShapeID="_x0000_i1025" DrawAspect="Content" ObjectID="_1331603050" r:id="rId12"/>
         </w:object>
       </w:r>
     </w:p>
@@ -5421,7 +5453,7 @@
           <v:shape id="_x0000_i1026" type="#_x0000_t75" style="width:413.25pt;height:300.75pt" o:ole="">
             <v:imagedata r:id="rId15" o:title="" cropbottom="3484f" cropleft="834f" cropright="939f"/>
           </v:shape>
-          <o:OLEObject Type="Embed" ProgID="PowerPoint.Slide.12" ShapeID="_x0000_i1026" DrawAspect="Content" ObjectID="_1331481005" r:id="rId16"/>
+          <o:OLEObject Type="Embed" ProgID="PowerPoint.Slide.12" ShapeID="_x0000_i1026" DrawAspect="Content" ObjectID="_1331603051" r:id="rId16"/>
         </w:object>
       </w:r>
     </w:p>
@@ -5473,7 +5505,7 @@
           <v:shape id="_x0000_i1027" type="#_x0000_t75" style="width:636pt;height:390pt" o:ole="">
             <v:imagedata r:id="rId17" o:title="" cropbottom="6318f"/>
           </v:shape>
-          <o:OLEObject Type="Embed" ProgID="Visio.Drawing.11" ShapeID="_x0000_i1027" DrawAspect="Content" ObjectID="_1331481006" r:id="rId18"/>
+          <o:OLEObject Type="Embed" ProgID="Visio.Drawing.11" ShapeID="_x0000_i1027" DrawAspect="Content" ObjectID="_1331603052" r:id="rId18"/>
         </w:object>
       </w:r>
       <w:r>
@@ -5522,7 +5554,7 @@
             <v:imagedata r:id="rId20" o:title=""/>
             <w10:wrap type="square"/>
           </v:shape>
-          <o:OLEObject Type="Embed" ProgID="Visio.Drawing.11" ShapeID="_x0000_s1093" DrawAspect="Content" ObjectID="_1331481023" r:id="rId21"/>
+          <o:OLEObject Type="Embed" ProgID="Visio.Drawing.11" ShapeID="_x0000_s1093" DrawAspect="Content" ObjectID="_1331603069" r:id="rId21"/>
         </w:pict>
       </w:r>
       <w:r>
@@ -11530,7 +11562,7 @@
           <v:shape id="_x0000_i1028" type="#_x0000_t75" style="width:101.25pt;height:509.25pt" o:ole="">
             <v:imagedata r:id="rId22" o:title=""/>
           </v:shape>
-          <o:OLEObject Type="Embed" ProgID="Visio.Drawing.11" ShapeID="_x0000_i1028" DrawAspect="Content" ObjectID="_1331481007" r:id="rId23"/>
+          <o:OLEObject Type="Embed" ProgID="Visio.Drawing.11" ShapeID="_x0000_i1028" DrawAspect="Content" ObjectID="_1331603053" r:id="rId23"/>
         </w:object>
       </w:r>
     </w:p>
@@ -11615,10 +11647,10 @@
                 <w:color w:val="auto"/>
               </w:rPr>
               <w:object w:dxaOrig="3660" w:dyaOrig="330">
-                <v:shape id="_x0000_i1043" type="#_x0000_t75" style="width:183pt;height:16.5pt" o:ole="">
+                <v:shape id="_x0000_i1029" type="#_x0000_t75" style="width:183pt;height:16.5pt" o:ole="">
                   <v:imagedata r:id="rId24" o:title=""/>
                 </v:shape>
-                <o:OLEObject Type="Embed" ProgID="PBrush" ShapeID="_x0000_i1043" DrawAspect="Content" ObjectID="_1331481008" r:id="rId25"/>
+                <o:OLEObject Type="Embed" ProgID="PBrush" ShapeID="_x0000_i1029" DrawAspect="Content" ObjectID="_1331603054" r:id="rId25"/>
               </w:object>
             </w:r>
           </w:p>
@@ -11734,10 +11766,10 @@
                 <w:color w:val="auto"/>
               </w:rPr>
               <w:object w:dxaOrig="8760" w:dyaOrig="360">
-                <v:shape id="_x0000_i1029" type="#_x0000_t75" style="width:6in;height:18pt" o:ole="">
+                <v:shape id="_x0000_i1030" type="#_x0000_t75" style="width:6in;height:18pt" o:ole="">
                   <v:imagedata r:id="rId26" o:title=""/>
                 </v:shape>
-                <o:OLEObject Type="Embed" ProgID="PBrush" ShapeID="_x0000_i1029" DrawAspect="Content" ObjectID="_1331481009" r:id="rId27"/>
+                <o:OLEObject Type="Embed" ProgID="PBrush" ShapeID="_x0000_i1030" DrawAspect="Content" ObjectID="_1331603055" r:id="rId27"/>
               </w:object>
             </w:r>
           </w:p>
@@ -11861,10 +11893,10 @@
                 <w:color w:val="auto"/>
               </w:rPr>
               <w:object w:dxaOrig="8880" w:dyaOrig="315">
-                <v:shape id="_x0000_i1030" type="#_x0000_t75" style="width:431.25pt;height:15pt" o:ole="">
+                <v:shape id="_x0000_i1031" type="#_x0000_t75" style="width:431.25pt;height:15pt" o:ole="">
                   <v:imagedata r:id="rId28" o:title=""/>
                 </v:shape>
-                <o:OLEObject Type="Embed" ProgID="PBrush" ShapeID="_x0000_i1030" DrawAspect="Content" ObjectID="_1331481010" r:id="rId29"/>
+                <o:OLEObject Type="Embed" ProgID="PBrush" ShapeID="_x0000_i1031" DrawAspect="Content" ObjectID="_1331603056" r:id="rId29"/>
               </w:object>
             </w:r>
           </w:p>
@@ -12028,10 +12060,10 @@
                 <w:color w:val="auto"/>
               </w:rPr>
               <w:object w:dxaOrig="7890" w:dyaOrig="315">
-                <v:shape id="_x0000_i1031" type="#_x0000_t75" style="width:394.5pt;height:15.75pt" o:ole="">
+                <v:shape id="_x0000_i1032" type="#_x0000_t75" style="width:394.5pt;height:15.75pt" o:ole="">
                   <v:imagedata r:id="rId30" o:title=""/>
                 </v:shape>
-                <o:OLEObject Type="Embed" ProgID="PBrush" ShapeID="_x0000_i1031" DrawAspect="Content" ObjectID="_1331481011" r:id="rId31"/>
+                <o:OLEObject Type="Embed" ProgID="PBrush" ShapeID="_x0000_i1032" DrawAspect="Content" ObjectID="_1331603057" r:id="rId31"/>
               </w:object>
             </w:r>
           </w:p>
@@ -12294,10 +12326,10 @@
                 <w:color w:val="auto"/>
               </w:rPr>
               <w:object w:dxaOrig="7035" w:dyaOrig="300">
-                <v:shape id="_x0000_i1032" type="#_x0000_t75" style="width:351.75pt;height:15pt" o:ole="">
+                <v:shape id="_x0000_i1033" type="#_x0000_t75" style="width:351.75pt;height:15pt" o:ole="">
                   <v:imagedata r:id="rId32" o:title=""/>
                 </v:shape>
-                <o:OLEObject Type="Embed" ProgID="PBrush" ShapeID="_x0000_i1032" DrawAspect="Content" ObjectID="_1331481012" r:id="rId33"/>
+                <o:OLEObject Type="Embed" ProgID="PBrush" ShapeID="_x0000_i1033" DrawAspect="Content" ObjectID="_1331603058" r:id="rId33"/>
               </w:object>
             </w:r>
           </w:p>
@@ -12525,6 +12557,17 @@
         </w:tc>
       </w:tr>
     </w:tbl>
+    <w:p>
+      <w:pPr>
+        <w:rPr>
+          <w:rFonts w:ascii="Cambria" w:hAnsi="Cambria"/>
+          <w:b/>
+          <w:color w:val="244061"/>
+          <w:sz w:val="24"/>
+          <w:szCs w:val="24"/>
+        </w:rPr>
+      </w:pPr>
+    </w:p>
     <w:p>
       <w:pPr>
         <w:rPr>
@@ -12581,10 +12624,10 @@
                 <w:color w:val="auto"/>
               </w:rPr>
               <w:object w:dxaOrig="8055" w:dyaOrig="345">
-                <v:shape id="_x0000_i1033" type="#_x0000_t75" style="width:402.75pt;height:17.25pt" o:ole="">
+                <v:shape id="_x0000_i1034" type="#_x0000_t75" style="width:402.75pt;height:17.25pt" o:ole="">
                   <v:imagedata r:id="rId34" o:title=""/>
                 </v:shape>
-                <o:OLEObject Type="Embed" ProgID="PBrush" ShapeID="_x0000_i1033" DrawAspect="Content" ObjectID="_1331481013" r:id="rId35"/>
+                <o:OLEObject Type="Embed" ProgID="PBrush" ShapeID="_x0000_i1034" DrawAspect="Content" ObjectID="_1331603059" r:id="rId35"/>
               </w:object>
             </w:r>
           </w:p>
@@ -12699,10 +12742,10 @@
                 <w:color w:val="auto"/>
               </w:rPr>
               <w:object w:dxaOrig="7065" w:dyaOrig="300">
-                <v:shape id="_x0000_i1034" type="#_x0000_t75" style="width:353.25pt;height:15pt" o:ole="">
+                <v:shape id="_x0000_i1035" type="#_x0000_t75" style="width:353.25pt;height:15pt" o:ole="">
                   <v:imagedata r:id="rId36" o:title=""/>
                 </v:shape>
-                <o:OLEObject Type="Embed" ProgID="PBrush" ShapeID="_x0000_i1034" DrawAspect="Content" ObjectID="_1331481014" r:id="rId37"/>
+                <o:OLEObject Type="Embed" ProgID="PBrush" ShapeID="_x0000_i1035" DrawAspect="Content" ObjectID="_1331603060" r:id="rId37"/>
               </w:object>
             </w:r>
           </w:p>
@@ -12818,10 +12861,10 @@
                 <w:color w:val="auto"/>
               </w:rPr>
               <w:object w:dxaOrig="3825" w:dyaOrig="300">
-                <v:shape id="_x0000_i1035" type="#_x0000_t75" style="width:191.25pt;height:15pt" o:ole="">
+                <v:shape id="_x0000_i1036" type="#_x0000_t75" style="width:191.25pt;height:15pt" o:ole="">
                   <v:imagedata r:id="rId38" o:title=""/>
                 </v:shape>
-                <o:OLEObject Type="Embed" ProgID="PBrush" ShapeID="_x0000_i1035" DrawAspect="Content" ObjectID="_1331481015" r:id="rId39"/>
+                <o:OLEObject Type="Embed" ProgID="PBrush" ShapeID="_x0000_i1036" DrawAspect="Content" ObjectID="_1331603061" r:id="rId39"/>
               </w:object>
             </w:r>
           </w:p>
@@ -12945,10 +12988,10 @@
                 <w:color w:val="auto"/>
               </w:rPr>
               <w:object w:dxaOrig="3855" w:dyaOrig="315">
-                <v:shape id="_x0000_i1036" type="#_x0000_t75" style="width:192.75pt;height:15.75pt" o:ole="">
+                <v:shape id="_x0000_i1037" type="#_x0000_t75" style="width:192.75pt;height:15.75pt" o:ole="">
                   <v:imagedata r:id="rId40" o:title=""/>
                 </v:shape>
-                <o:OLEObject Type="Embed" ProgID="PBrush" ShapeID="_x0000_i1036" DrawAspect="Content" ObjectID="_1331481016" r:id="rId41"/>
+                <o:OLEObject Type="Embed" ProgID="PBrush" ShapeID="_x0000_i1037" DrawAspect="Content" ObjectID="_1331603062" r:id="rId41"/>
               </w:object>
             </w:r>
           </w:p>
@@ -13077,6 +13120,7 @@
           <w:noProof/>
           <w:sz w:val="40"/>
           <w:szCs w:val="40"/>
+          <w:lang w:val="en-SG" w:eastAsia="en-SG"/>
         </w:rPr>
         <w:drawing>
           <wp:inline distT="0" distB="0" distL="0" distR="0">
@@ -16066,6 +16110,7 @@
           <w:noProof/>
           <w:sz w:val="40"/>
           <w:szCs w:val="40"/>
+          <w:lang w:val="en-SG" w:eastAsia="en-SG"/>
         </w:rPr>
         <w:drawing>
           <wp:inline distT="0" distB="0" distL="0" distR="0">
@@ -16352,10 +16397,10 @@
       </w:pPr>
       <w:r>
         <w:object w:dxaOrig="1968" w:dyaOrig="7300">
-          <v:shape id="_x0000_i1037" type="#_x0000_t75" style="width:98.25pt;height:365.25pt" o:ole="">
+          <v:shape id="_x0000_i1038" type="#_x0000_t75" style="width:98.25pt;height:365.25pt" o:ole="">
             <v:imagedata r:id="rId53" o:title=""/>
           </v:shape>
-          <o:OLEObject Type="Embed" ProgID="Visio.Drawing.11" ShapeID="_x0000_i1037" DrawAspect="Content" ObjectID="_1331481017" r:id="rId54"/>
+          <o:OLEObject Type="Embed" ProgID="Visio.Drawing.11" ShapeID="_x0000_i1038" DrawAspect="Content" ObjectID="_1331603063" r:id="rId54"/>
         </w:object>
       </w:r>
     </w:p>
@@ -16415,10 +16460,10 @@
                 <w:color w:val="auto"/>
               </w:rPr>
               <w:object w:dxaOrig="8265" w:dyaOrig="330">
-                <v:shape id="_x0000_i1038" type="#_x0000_t75" style="width:413.25pt;height:16.5pt" o:ole="">
+                <v:shape id="_x0000_i1039" type="#_x0000_t75" style="width:413.25pt;height:16.5pt" o:ole="">
                   <v:imagedata r:id="rId55" o:title=""/>
                 </v:shape>
-                <o:OLEObject Type="Embed" ProgID="PBrush" ShapeID="_x0000_i1038" DrawAspect="Content" ObjectID="_1331481018" r:id="rId56"/>
+                <o:OLEObject Type="Embed" ProgID="PBrush" ShapeID="_x0000_i1039" DrawAspect="Content" ObjectID="_1331603064" r:id="rId56"/>
               </w:object>
             </w:r>
           </w:p>
@@ -16535,10 +16580,10 @@
                 <w:color w:val="auto"/>
               </w:rPr>
               <w:object w:dxaOrig="3000" w:dyaOrig="315">
-                <v:shape id="_x0000_i1039" type="#_x0000_t75" style="width:150pt;height:15.75pt" o:ole="">
+                <v:shape id="_x0000_i1040" type="#_x0000_t75" style="width:150pt;height:15.75pt" o:ole="">
                   <v:imagedata r:id="rId57" o:title=""/>
                 </v:shape>
-                <o:OLEObject Type="Embed" ProgID="PBrush" ShapeID="_x0000_i1039" DrawAspect="Content" ObjectID="_1331481019" r:id="rId58"/>
+                <o:OLEObject Type="Embed" ProgID="PBrush" ShapeID="_x0000_i1040" DrawAspect="Content" ObjectID="_1331603065" r:id="rId58"/>
               </w:object>
             </w:r>
           </w:p>
@@ -16665,10 +16710,10 @@
                 <w:color w:val="auto"/>
               </w:rPr>
               <w:object w:dxaOrig="10440" w:dyaOrig="315">
-                <v:shape id="_x0000_i1040" type="#_x0000_t75" style="width:6in;height:12.75pt" o:ole="">
+                <v:shape id="_x0000_i1041" type="#_x0000_t75" style="width:6in;height:12.75pt" o:ole="">
                   <v:imagedata r:id="rId59" o:title=""/>
                 </v:shape>
-                <o:OLEObject Type="Embed" ProgID="PBrush" ShapeID="_x0000_i1040" DrawAspect="Content" ObjectID="_1331481020" r:id="rId60"/>
+                <o:OLEObject Type="Embed" ProgID="PBrush" ShapeID="_x0000_i1041" DrawAspect="Content" ObjectID="_1331603066" r:id="rId60"/>
               </w:object>
             </w:r>
           </w:p>
@@ -16783,10 +16828,10 @@
                 <w:color w:val="auto"/>
               </w:rPr>
               <w:object w:dxaOrig="13155" w:dyaOrig="330">
-                <v:shape id="_x0000_i1041" type="#_x0000_t75" style="width:431.25pt;height:10.5pt" o:ole="">
+                <v:shape id="_x0000_i1042" type="#_x0000_t75" style="width:431.25pt;height:10.5pt" o:ole="">
                   <v:imagedata r:id="rId61" o:title=""/>
                 </v:shape>
-                <o:OLEObject Type="Embed" ProgID="PBrush" ShapeID="_x0000_i1041" DrawAspect="Content" ObjectID="_1331481021" r:id="rId62"/>
+                <o:OLEObject Type="Embed" ProgID="PBrush" ShapeID="_x0000_i1042" DrawAspect="Content" ObjectID="_1331603067" r:id="rId62"/>
               </w:object>
             </w:r>
           </w:p>
@@ -16901,10 +16946,10 @@
                 <w:color w:val="auto"/>
               </w:rPr>
               <w:object w:dxaOrig="5460" w:dyaOrig="315">
-                <v:shape id="_x0000_i1042" type="#_x0000_t75" style="width:273pt;height:15.75pt" o:ole="">
+                <v:shape id="_x0000_i1043" type="#_x0000_t75" style="width:273pt;height:15.75pt" o:ole="">
                   <v:imagedata r:id="rId63" o:title=""/>
                 </v:shape>
-                <o:OLEObject Type="Embed" ProgID="PBrush" ShapeID="_x0000_i1042" DrawAspect="Content" ObjectID="_1331481022" r:id="rId64"/>
+                <o:OLEObject Type="Embed" ProgID="PBrush" ShapeID="_x0000_i1043" DrawAspect="Content" ObjectID="_1331603068" r:id="rId64"/>
               </w:object>
             </w:r>
           </w:p>
@@ -18745,7 +18790,6 @@
     <w:p>
       <w:pPr>
         <w:spacing w:after="0" w:line="240" w:lineRule="auto"/>
-        <w:cnfStyle w:val="001000100000"/>
         <w:rPr>
           <w:rFonts w:ascii="Cambria" w:hAnsi="Cambria"/>
           <w:b/>
@@ -19149,7 +19193,55 @@
                 <w:sz w:val="24"/>
                 <w:szCs w:val="24"/>
               </w:rPr>
-              <w:t>A feature in our program. Program will run by itself while the USB is plugged into a computer. Upon execution, the program will count down for 5 seconds waiting for user interruption. If there is no interruption, the program will automatically try to perform all the saved SyncTask.</w:t>
+              <w:t>A feature of</w:t>
+            </w:r>
+            <w:r>
+              <w:rPr>
+                <w:rFonts w:ascii="Cambria" w:eastAsia="Calibri" w:hAnsi="Cambria" w:cs="Times New Roman"/>
+                <w:sz w:val="24"/>
+                <w:szCs w:val="24"/>
+              </w:rPr>
+              <w:t xml:space="preserve"> our program. </w:t>
+            </w:r>
+            <w:r>
+              <w:rPr>
+                <w:rFonts w:ascii="Cambria" w:eastAsia="Calibri" w:hAnsi="Cambria" w:cs="Times New Roman"/>
+                <w:sz w:val="24"/>
+                <w:szCs w:val="24"/>
+              </w:rPr>
+              <w:t>Program will synchronize all tasks automatically when</w:t>
+            </w:r>
+            <w:r>
+              <w:rPr>
+                <w:rFonts w:ascii="Cambria" w:eastAsia="Calibri" w:hAnsi="Cambria" w:cs="Times New Roman"/>
+                <w:sz w:val="24"/>
+                <w:szCs w:val="24"/>
+              </w:rPr>
+              <w:t xml:space="preserve"> the USB </w:t>
+            </w:r>
+            <w:r>
+              <w:rPr>
+                <w:rFonts w:ascii="Cambria" w:eastAsia="Calibri" w:hAnsi="Cambria" w:cs="Times New Roman"/>
+                <w:sz w:val="24"/>
+                <w:szCs w:val="24"/>
+              </w:rPr>
+              <w:t xml:space="preserve">device </w:t>
+            </w:r>
+            <w:r>
+              <w:rPr>
+                <w:rFonts w:ascii="Cambria" w:eastAsia="Calibri" w:hAnsi="Cambria" w:cs="Times New Roman"/>
+                <w:sz w:val="24"/>
+                <w:szCs w:val="24"/>
+              </w:rPr>
+              <w:t>is plugged into a computer. Upon execution, the program will count down for 5 seconds waiting for user interruption. If there is no interruption, the program will</w:t>
+            </w:r>
+            <w:r>
+              <w:rPr>
+                <w:rFonts w:ascii="Cambria" w:eastAsia="Calibri" w:hAnsi="Cambria" w:cs="Times New Roman"/>
+                <w:sz w:val="24"/>
+                <w:szCs w:val="24"/>
+              </w:rPr>
+              <w:t xml:space="preserve"> proceed to synchronize all the tasks listed in the window.</w:t>
             </w:r>
           </w:p>
         </w:tc>
@@ -19636,7 +19728,7 @@
               <w:sz w:val="24"/>
               <w:szCs w:val="24"/>
             </w:rPr>
-            <w:t>9</w:t>
+            <w:t>4</w:t>
           </w:r>
           <w:r>
             <w:rPr>
@@ -20200,7 +20292,7 @@
         <v:path o:extrusionok="f" gradientshapeok="t" o:connecttype="rect"/>
         <o:lock v:ext="edit" aspectratio="t"/>
       </v:shapetype>
-      <v:shape id="_x0000_i1048" type="#_x0000_t75" style="width:11.25pt;height:11.25pt" o:bullet="t">
+      <v:shape id="_x0000_i1029" type="#_x0000_t75" style="width:11.25pt;height:11.25pt" o:bullet="t">
         <v:imagedata r:id="rId1" o:title="mso80EC"/>
       </v:shape>
     </w:pict>
@@ -25112,8 +25204,8 @@
       </w:tcPr>
     </w:tblStylePr>
   </w:style>
-  <w:style w:type="table" w:customStyle="1" w:styleId="MediumGrid1">
-    <w:name w:val="Medium Grid 1"/>
+  <w:style w:type="table" w:customStyle="1" w:styleId="MediumGrid12">
+    <w:name w:val="Medium Grid 12"/>
     <w:basedOn w:val="TableNormal"/>
     <w:uiPriority w:val="67"/>
     <w:rsid w:val="0041212C"/>
@@ -25575,7 +25667,7 @@
 </file>
 
 <file path=customXml/itemProps2.xml><?xml version="1.0" encoding="utf-8"?>
-<ds:datastoreItem xmlns:ds="http://schemas.openxmlformats.org/officeDocument/2006/customXml" ds:itemID="{29682D53-041C-47C9-8A36-5F302082C132}">
+<ds:datastoreItem xmlns:ds="http://schemas.openxmlformats.org/officeDocument/2006/customXml" ds:itemID="{7A5B353F-89ED-4845-8DC1-3153546349F1}">
   <ds:schemaRefs>
     <ds:schemaRef ds:uri="http://schemas.openxmlformats.org/officeDocument/2006/bibliography"/>
   </ds:schemaRefs>

</xml_diff>